<commit_message>
need to make junit task
</commit_message>
<xml_diff>
--- a/lab2/MSP2.docx
+++ b/lab2/MSP2.docx
@@ -343,7 +343,6 @@
           <w:rFonts w:eastAsia="Times New Roman" w:cs="Times New Roman"/>
           <w:color w:val="000000" w:themeColor="text1"/>
           <w:szCs w:val="28"/>
-          <w:lang/>
         </w:rPr>
         <w:t>2</w:t>
       </w:r>
@@ -548,26 +547,7 @@
           <w:szCs w:val="28"/>
           <w:shd w:val="clear" w:color="auto" w:fill="FFFFFF"/>
         </w:rPr>
-        <w:t>А</w:t>
-      </w:r>
-      <w:r>
-        <w:rPr>
-          <w:rFonts w:cs="Times New Roman"/>
-          <w:color w:val="000000"/>
-          <w:szCs w:val="28"/>
-          <w:shd w:val="clear" w:color="auto" w:fill="FFFFFF"/>
-          <w:lang/>
-        </w:rPr>
-        <w:t>.</w:t>
-      </w:r>
-      <w:r>
-        <w:rPr>
-          <w:rFonts w:cs="Times New Roman"/>
-          <w:color w:val="000000"/>
-          <w:szCs w:val="28"/>
-          <w:shd w:val="clear" w:color="auto" w:fill="FFFFFF"/>
-        </w:rPr>
-        <w:t>В</w:t>
+        <w:t>А.В</w:t>
       </w:r>
       <w:r>
         <w:rPr>
@@ -823,16 +803,17 @@
             <w:tcW w:w="9917" w:type="dxa"/>
           </w:tcPr>
           <w:p>
-            <w:pPr>
-              <w:rPr>
-                <w:lang w:val="en-US"/>
-              </w:rPr>
-            </w:pPr>
-            <w:r>
-              <w:rPr>
-                <w:lang w:val="en-US"/>
-              </w:rPr>
-              <w:t>git add *</w:t>
+            <w:r>
+              <w:rPr>
+                <w:lang w:val="en-US"/>
+              </w:rPr>
+              <w:t xml:space="preserve">git add </w:t>
+            </w:r>
+            <w:r>
+              <w:rPr>
+                <w:lang w:val="en-US"/>
+              </w:rPr>
+              <w:t>.</w:t>
             </w:r>
           </w:p>
           <w:p>
@@ -2830,13 +2811,7 @@
         </w:tc>
       </w:tr>
     </w:tbl>
-    <w:p>
-      <w:pPr>
-        <w:rPr>
-          <w:lang w:val="en-US"/>
-        </w:rPr>
-      </w:pPr>
-    </w:p>
+    <w:p/>
     <w:p>
       <w:pPr>
         <w:pStyle w:val="1"/>

</xml_diff>